<commit_message>
Added more functional requirements doc
</commit_message>
<xml_diff>
--- a/requirements.docx
+++ b/requirements.docx
@@ -23,10 +23,7 @@
         <w:pStyle w:val="Heading1"/>
       </w:pPr>
       <w:r>
-        <w:t>Definitions, Acronyms</w:t>
-      </w:r>
-      <w:r>
-        <w:t>, Abbreviations</w:t>
+        <w:t>Definitions, Acronyms, Abbreviations</w:t>
       </w:r>
     </w:p>
     <w:tbl>
@@ -52,6 +49,7 @@
             <w:pPr>
               <w:pStyle w:val="Heading2"/>
               <w:jc w:val="center"/>
+              <w:outlineLvl w:val="1"/>
               <w:rPr>
                 <w:b w:val="0"/>
               </w:rPr>
@@ -72,6 +70,7 @@
             <w:pPr>
               <w:pStyle w:val="Heading2"/>
               <w:jc w:val="center"/>
+              <w:outlineLvl w:val="1"/>
               <w:cnfStyle w:val="100000000000" w:firstRow="1" w:lastRow="0" w:firstColumn="0" w:lastColumn="0" w:oddVBand="0" w:evenVBand="0" w:oddHBand="0" w:evenHBand="0" w:firstRowFirstColumn="0" w:firstRowLastColumn="0" w:lastRowFirstColumn="0" w:lastRowLastColumn="0"/>
               <w:rPr>
                 <w:b w:val="0"/>
@@ -229,9 +228,73 @@
       <w:r>
         <w:t>App has “recover password” option if user forgets password (optional)</w:t>
       </w:r>
+    </w:p>
+    <w:p>
+      <w:pPr>
+        <w:pStyle w:val="Heading2"/>
+        <w:numPr>
+          <w:ilvl w:val="0"/>
+          <w:numId w:val="3"/>
+        </w:numPr>
+        <w:spacing w:before="360" w:after="80"/>
+      </w:pPr>
+      <w:r>
+        <w:t>App allows Professors to change and access data</w:t>
+      </w:r>
+    </w:p>
+    <w:p>
+      <w:pPr>
+        <w:pStyle w:val="ListParagraph"/>
+        <w:numPr>
+          <w:ilvl w:val="1"/>
+          <w:numId w:val="3"/>
+        </w:numPr>
+      </w:pPr>
+      <w:r>
+        <w:t>Professor can create and delete classes</w:t>
+      </w:r>
+    </w:p>
+    <w:p>
+      <w:pPr>
+        <w:pStyle w:val="ListParagraph"/>
+        <w:numPr>
+          <w:ilvl w:val="1"/>
+          <w:numId w:val="3"/>
+        </w:numPr>
+      </w:pPr>
+      <w:r>
+        <w:t>The professor can set his or her own class times, dates, and other class data</w:t>
+      </w:r>
+    </w:p>
+    <w:p>
+      <w:pPr>
+        <w:pStyle w:val="ListParagraph"/>
+        <w:numPr>
+          <w:ilvl w:val="1"/>
+          <w:numId w:val="3"/>
+        </w:numPr>
+      </w:pPr>
+      <w:r>
+        <w:t>The professor can access/alter the attendance data for each class</w:t>
+      </w:r>
+    </w:p>
+    <w:p>
+      <w:pPr>
+        <w:pStyle w:val="ListParagraph"/>
+        <w:numPr>
+          <w:ilvl w:val="1"/>
+          <w:numId w:val="3"/>
+        </w:numPr>
+      </w:pPr>
+      <w:r>
+        <w:t>For each class, app generates new code that the Professor gives to students for attendance</w:t>
+      </w:r>
+    </w:p>
+    <w:p>
       <w:bookmarkStart w:id="0" w:name="_GoBack"/>
       <w:bookmarkEnd w:id="0"/>
     </w:p>
+    <w:p/>
     <w:sectPr>
       <w:pgSz w:w="12240" w:h="15840"/>
       <w:pgMar w:top="1440" w:right="1440" w:bottom="1440" w:left="1440" w:header="720" w:footer="720" w:gutter="0"/>
@@ -331,6 +394,92 @@
     </w:lvl>
   </w:abstractNum>
   <w:abstractNum w:abstractNumId="1" w15:restartNumberingAfterBreak="0">
+    <w:nsid w:val="2D9432B4"/>
+    <w:multiLevelType w:val="multilevel"/>
+    <w:tmpl w:val="0409001F"/>
+    <w:lvl w:ilvl="0">
+      <w:start w:val="1"/>
+      <w:numFmt w:val="decimal"/>
+      <w:lvlText w:val="%1."/>
+      <w:lvlJc w:val="left"/>
+      <w:pPr>
+        <w:ind w:left="360" w:hanging="360"/>
+      </w:pPr>
+    </w:lvl>
+    <w:lvl w:ilvl="1">
+      <w:start w:val="1"/>
+      <w:numFmt w:val="decimal"/>
+      <w:lvlText w:val="%1.%2."/>
+      <w:lvlJc w:val="left"/>
+      <w:pPr>
+        <w:ind w:left="792" w:hanging="432"/>
+      </w:pPr>
+    </w:lvl>
+    <w:lvl w:ilvl="2">
+      <w:start w:val="1"/>
+      <w:numFmt w:val="decimal"/>
+      <w:lvlText w:val="%1.%2.%3."/>
+      <w:lvlJc w:val="left"/>
+      <w:pPr>
+        <w:ind w:left="1224" w:hanging="504"/>
+      </w:pPr>
+    </w:lvl>
+    <w:lvl w:ilvl="3">
+      <w:start w:val="1"/>
+      <w:numFmt w:val="decimal"/>
+      <w:lvlText w:val="%1.%2.%3.%4."/>
+      <w:lvlJc w:val="left"/>
+      <w:pPr>
+        <w:ind w:left="1728" w:hanging="648"/>
+      </w:pPr>
+    </w:lvl>
+    <w:lvl w:ilvl="4">
+      <w:start w:val="1"/>
+      <w:numFmt w:val="decimal"/>
+      <w:lvlText w:val="%1.%2.%3.%4.%5."/>
+      <w:lvlJc w:val="left"/>
+      <w:pPr>
+        <w:ind w:left="2232" w:hanging="792"/>
+      </w:pPr>
+    </w:lvl>
+    <w:lvl w:ilvl="5">
+      <w:start w:val="1"/>
+      <w:numFmt w:val="decimal"/>
+      <w:lvlText w:val="%1.%2.%3.%4.%5.%6."/>
+      <w:lvlJc w:val="left"/>
+      <w:pPr>
+        <w:ind w:left="2736" w:hanging="936"/>
+      </w:pPr>
+    </w:lvl>
+    <w:lvl w:ilvl="6">
+      <w:start w:val="1"/>
+      <w:numFmt w:val="decimal"/>
+      <w:lvlText w:val="%1.%2.%3.%4.%5.%6.%7."/>
+      <w:lvlJc w:val="left"/>
+      <w:pPr>
+        <w:ind w:left="3240" w:hanging="1080"/>
+      </w:pPr>
+    </w:lvl>
+    <w:lvl w:ilvl="7">
+      <w:start w:val="1"/>
+      <w:numFmt w:val="decimal"/>
+      <w:lvlText w:val="%1.%2.%3.%4.%5.%6.%7.%8."/>
+      <w:lvlJc w:val="left"/>
+      <w:pPr>
+        <w:ind w:left="3744" w:hanging="1224"/>
+      </w:pPr>
+    </w:lvl>
+    <w:lvl w:ilvl="8">
+      <w:start w:val="1"/>
+      <w:numFmt w:val="decimal"/>
+      <w:lvlText w:val="%1.%2.%3.%4.%5.%6.%7.%8.%9."/>
+      <w:lvlJc w:val="left"/>
+      <w:pPr>
+        <w:ind w:left="4320" w:hanging="1440"/>
+      </w:pPr>
+    </w:lvl>
+  </w:abstractNum>
+  <w:abstractNum w:abstractNumId="2" w15:restartNumberingAfterBreak="0">
     <w:nsid w:val="35CE6E35"/>
     <w:multiLevelType w:val="multilevel"/>
     <w:tmpl w:val="0409001F"/>
@@ -416,7 +565,7 @@
       </w:pPr>
     </w:lvl>
   </w:abstractNum>
-  <w:abstractNum w:abstractNumId="2" w15:restartNumberingAfterBreak="0">
+  <w:abstractNum w:abstractNumId="3" w15:restartNumberingAfterBreak="0">
     <w:nsid w:val="756030B4"/>
     <w:multiLevelType w:val="hybridMultilevel"/>
     <w:tmpl w:val="210042D8"/>
@@ -506,12 +655,15 @@
     </w:lvl>
   </w:abstractNum>
   <w:num w:numId="1">
-    <w:abstractNumId w:val="2"/>
+    <w:abstractNumId w:val="3"/>
   </w:num>
   <w:num w:numId="2">
     <w:abstractNumId w:val="0"/>
   </w:num>
   <w:num w:numId="3">
+    <w:abstractNumId w:val="2"/>
+  </w:num>
+  <w:num w:numId="4">
     <w:abstractNumId w:val="1"/>
   </w:num>
 </w:numbering>
@@ -957,7 +1109,6 @@
   <w:style w:type="character" w:default="1" w:styleId="DefaultParagraphFont">
     <w:name w:val="Default Paragraph Font"/>
     <w:uiPriority w:val="1"/>
-    <w:semiHidden/>
     <w:unhideWhenUsed/>
   </w:style>
   <w:style w:type="table" w:default="1" w:styleId="TableNormal">
@@ -1345,6 +1496,21 @@
         <w:shd w:val="clear" w:color="auto" w:fill="EDEDED" w:themeFill="accent3" w:themeFillTint="33"/>
       </w:tcPr>
     </w:tblStylePr>
+  </w:style>
+  <w:style w:type="paragraph" w:styleId="NormalWeb">
+    <w:name w:val="Normal (Web)"/>
+    <w:basedOn w:val="Normal"/>
+    <w:uiPriority w:val="99"/>
+    <w:semiHidden/>
+    <w:unhideWhenUsed/>
+    <w:rsid w:val="00F320BB"/>
+    <w:pPr>
+      <w:spacing w:before="100" w:beforeAutospacing="1" w:after="100" w:afterAutospacing="1"/>
+    </w:pPr>
+    <w:rPr>
+      <w:rFonts w:ascii="Times New Roman" w:eastAsia="Times New Roman" w:hAnsi="Times New Roman" w:cs="Times New Roman"/>
+      <w:lang w:eastAsia="en-US"/>
+    </w:rPr>
   </w:style>
 </w:styles>
 </file>

</xml_diff>

<commit_message>
Added more functional requirements to the requirements to the requirements doc.
</commit_message>
<xml_diff>
--- a/requirements.docx
+++ b/requirements.docx
@@ -290,11 +290,60 @@
         <w:t>For each class, app generates new code that the Professor gives to students for attendance</w:t>
       </w:r>
     </w:p>
+    <w:p/>
     <w:p>
+      <w:pPr>
+        <w:pStyle w:val="Heading2"/>
+        <w:numPr>
+          <w:ilvl w:val="0"/>
+          <w:numId w:val="3"/>
+        </w:numPr>
+      </w:pPr>
+      <w:r>
+        <w:t>App allows the Student to sign in for attendance and access data</w:t>
+      </w:r>
+    </w:p>
+    <w:p>
+      <w:pPr>
+        <w:pStyle w:val="ListParagraph"/>
+        <w:numPr>
+          <w:ilvl w:val="1"/>
+          <w:numId w:val="3"/>
+        </w:numPr>
+      </w:pPr>
+      <w:r>
+        <w:t>Student must initially add a class to his or her account using code</w:t>
+      </w:r>
+    </w:p>
+    <w:p>
+      <w:pPr>
+        <w:pStyle w:val="ListParagraph"/>
+        <w:numPr>
+          <w:ilvl w:val="1"/>
+          <w:numId w:val="3"/>
+        </w:numPr>
+      </w:pPr>
+      <w:r>
+        <w:t>App checks the Student’s location at the time to allow for attendance</w:t>
+      </w:r>
+    </w:p>
+    <w:p>
+      <w:pPr>
+        <w:pStyle w:val="ListParagraph"/>
+        <w:numPr>
+          <w:ilvl w:val="1"/>
+          <w:numId w:val="3"/>
+        </w:numPr>
+      </w:pPr>
+      <w:r>
+        <w:t>Student enters code given by teacher to authenticate attenda</w:t>
+      </w:r>
       <w:bookmarkStart w:id="0" w:name="_GoBack"/>
       <w:bookmarkEnd w:id="0"/>
+      <w:r>
+        <w:t>nce</w:t>
+      </w:r>
     </w:p>
-    <w:p/>
     <w:sectPr>
       <w:pgSz w:w="12240" w:h="15840"/>
       <w:pgMar w:top="1440" w:right="1440" w:bottom="1440" w:left="1440" w:header="720" w:footer="720" w:gutter="0"/>
@@ -394,6 +443,92 @@
     </w:lvl>
   </w:abstractNum>
   <w:abstractNum w:abstractNumId="1" w15:restartNumberingAfterBreak="0">
+    <w:nsid w:val="28CA05CF"/>
+    <w:multiLevelType w:val="multilevel"/>
+    <w:tmpl w:val="0409001F"/>
+    <w:lvl w:ilvl="0">
+      <w:start w:val="1"/>
+      <w:numFmt w:val="decimal"/>
+      <w:lvlText w:val="%1."/>
+      <w:lvlJc w:val="left"/>
+      <w:pPr>
+        <w:ind w:left="360" w:hanging="360"/>
+      </w:pPr>
+    </w:lvl>
+    <w:lvl w:ilvl="1">
+      <w:start w:val="1"/>
+      <w:numFmt w:val="decimal"/>
+      <w:lvlText w:val="%1.%2."/>
+      <w:lvlJc w:val="left"/>
+      <w:pPr>
+        <w:ind w:left="792" w:hanging="432"/>
+      </w:pPr>
+    </w:lvl>
+    <w:lvl w:ilvl="2">
+      <w:start w:val="1"/>
+      <w:numFmt w:val="decimal"/>
+      <w:lvlText w:val="%1.%2.%3."/>
+      <w:lvlJc w:val="left"/>
+      <w:pPr>
+        <w:ind w:left="1224" w:hanging="504"/>
+      </w:pPr>
+    </w:lvl>
+    <w:lvl w:ilvl="3">
+      <w:start w:val="1"/>
+      <w:numFmt w:val="decimal"/>
+      <w:lvlText w:val="%1.%2.%3.%4."/>
+      <w:lvlJc w:val="left"/>
+      <w:pPr>
+        <w:ind w:left="1728" w:hanging="648"/>
+      </w:pPr>
+    </w:lvl>
+    <w:lvl w:ilvl="4">
+      <w:start w:val="1"/>
+      <w:numFmt w:val="decimal"/>
+      <w:lvlText w:val="%1.%2.%3.%4.%5."/>
+      <w:lvlJc w:val="left"/>
+      <w:pPr>
+        <w:ind w:left="2232" w:hanging="792"/>
+      </w:pPr>
+    </w:lvl>
+    <w:lvl w:ilvl="5">
+      <w:start w:val="1"/>
+      <w:numFmt w:val="decimal"/>
+      <w:lvlText w:val="%1.%2.%3.%4.%5.%6."/>
+      <w:lvlJc w:val="left"/>
+      <w:pPr>
+        <w:ind w:left="2736" w:hanging="936"/>
+      </w:pPr>
+    </w:lvl>
+    <w:lvl w:ilvl="6">
+      <w:start w:val="1"/>
+      <w:numFmt w:val="decimal"/>
+      <w:lvlText w:val="%1.%2.%3.%4.%5.%6.%7."/>
+      <w:lvlJc w:val="left"/>
+      <w:pPr>
+        <w:ind w:left="3240" w:hanging="1080"/>
+      </w:pPr>
+    </w:lvl>
+    <w:lvl w:ilvl="7">
+      <w:start w:val="1"/>
+      <w:numFmt w:val="decimal"/>
+      <w:lvlText w:val="%1.%2.%3.%4.%5.%6.%7.%8."/>
+      <w:lvlJc w:val="left"/>
+      <w:pPr>
+        <w:ind w:left="3744" w:hanging="1224"/>
+      </w:pPr>
+    </w:lvl>
+    <w:lvl w:ilvl="8">
+      <w:start w:val="1"/>
+      <w:numFmt w:val="decimal"/>
+      <w:lvlText w:val="%1.%2.%3.%4.%5.%6.%7.%8.%9."/>
+      <w:lvlJc w:val="left"/>
+      <w:pPr>
+        <w:ind w:left="4320" w:hanging="1440"/>
+      </w:pPr>
+    </w:lvl>
+  </w:abstractNum>
+  <w:abstractNum w:abstractNumId="2" w15:restartNumberingAfterBreak="0">
     <w:nsid w:val="2D9432B4"/>
     <w:multiLevelType w:val="multilevel"/>
     <w:tmpl w:val="0409001F"/>
@@ -479,7 +614,7 @@
       </w:pPr>
     </w:lvl>
   </w:abstractNum>
-  <w:abstractNum w:abstractNumId="2" w15:restartNumberingAfterBreak="0">
+  <w:abstractNum w:abstractNumId="3" w15:restartNumberingAfterBreak="0">
     <w:nsid w:val="35CE6E35"/>
     <w:multiLevelType w:val="multilevel"/>
     <w:tmpl w:val="0409001F"/>
@@ -565,7 +700,93 @@
       </w:pPr>
     </w:lvl>
   </w:abstractNum>
-  <w:abstractNum w:abstractNumId="3" w15:restartNumberingAfterBreak="0">
+  <w:abstractNum w:abstractNumId="4" w15:restartNumberingAfterBreak="0">
+    <w:nsid w:val="5E20457E"/>
+    <w:multiLevelType w:val="multilevel"/>
+    <w:tmpl w:val="0409001F"/>
+    <w:lvl w:ilvl="0">
+      <w:start w:val="1"/>
+      <w:numFmt w:val="decimal"/>
+      <w:lvlText w:val="%1."/>
+      <w:lvlJc w:val="left"/>
+      <w:pPr>
+        <w:ind w:left="360" w:hanging="360"/>
+      </w:pPr>
+    </w:lvl>
+    <w:lvl w:ilvl="1">
+      <w:start w:val="1"/>
+      <w:numFmt w:val="decimal"/>
+      <w:lvlText w:val="%1.%2."/>
+      <w:lvlJc w:val="left"/>
+      <w:pPr>
+        <w:ind w:left="792" w:hanging="432"/>
+      </w:pPr>
+    </w:lvl>
+    <w:lvl w:ilvl="2">
+      <w:start w:val="1"/>
+      <w:numFmt w:val="decimal"/>
+      <w:lvlText w:val="%1.%2.%3."/>
+      <w:lvlJc w:val="left"/>
+      <w:pPr>
+        <w:ind w:left="1224" w:hanging="504"/>
+      </w:pPr>
+    </w:lvl>
+    <w:lvl w:ilvl="3">
+      <w:start w:val="1"/>
+      <w:numFmt w:val="decimal"/>
+      <w:lvlText w:val="%1.%2.%3.%4."/>
+      <w:lvlJc w:val="left"/>
+      <w:pPr>
+        <w:ind w:left="1728" w:hanging="648"/>
+      </w:pPr>
+    </w:lvl>
+    <w:lvl w:ilvl="4">
+      <w:start w:val="1"/>
+      <w:numFmt w:val="decimal"/>
+      <w:lvlText w:val="%1.%2.%3.%4.%5."/>
+      <w:lvlJc w:val="left"/>
+      <w:pPr>
+        <w:ind w:left="2232" w:hanging="792"/>
+      </w:pPr>
+    </w:lvl>
+    <w:lvl w:ilvl="5">
+      <w:start w:val="1"/>
+      <w:numFmt w:val="decimal"/>
+      <w:lvlText w:val="%1.%2.%3.%4.%5.%6."/>
+      <w:lvlJc w:val="left"/>
+      <w:pPr>
+        <w:ind w:left="2736" w:hanging="936"/>
+      </w:pPr>
+    </w:lvl>
+    <w:lvl w:ilvl="6">
+      <w:start w:val="1"/>
+      <w:numFmt w:val="decimal"/>
+      <w:lvlText w:val="%1.%2.%3.%4.%5.%6.%7."/>
+      <w:lvlJc w:val="left"/>
+      <w:pPr>
+        <w:ind w:left="3240" w:hanging="1080"/>
+      </w:pPr>
+    </w:lvl>
+    <w:lvl w:ilvl="7">
+      <w:start w:val="1"/>
+      <w:numFmt w:val="decimal"/>
+      <w:lvlText w:val="%1.%2.%3.%4.%5.%6.%7.%8."/>
+      <w:lvlJc w:val="left"/>
+      <w:pPr>
+        <w:ind w:left="3744" w:hanging="1224"/>
+      </w:pPr>
+    </w:lvl>
+    <w:lvl w:ilvl="8">
+      <w:start w:val="1"/>
+      <w:numFmt w:val="decimal"/>
+      <w:lvlText w:val="%1.%2.%3.%4.%5.%6.%7.%8.%9."/>
+      <w:lvlJc w:val="left"/>
+      <w:pPr>
+        <w:ind w:left="4320" w:hanging="1440"/>
+      </w:pPr>
+    </w:lvl>
+  </w:abstractNum>
+  <w:abstractNum w:abstractNumId="5" w15:restartNumberingAfterBreak="0">
     <w:nsid w:val="756030B4"/>
     <w:multiLevelType w:val="hybridMultilevel"/>
     <w:tmpl w:val="210042D8"/>
@@ -655,15 +876,21 @@
     </w:lvl>
   </w:abstractNum>
   <w:num w:numId="1">
-    <w:abstractNumId w:val="3"/>
+    <w:abstractNumId w:val="5"/>
   </w:num>
   <w:num w:numId="2">
     <w:abstractNumId w:val="0"/>
   </w:num>
   <w:num w:numId="3">
+    <w:abstractNumId w:val="3"/>
+  </w:num>
+  <w:num w:numId="4">
     <w:abstractNumId w:val="2"/>
   </w:num>
-  <w:num w:numId="4">
+  <w:num w:numId="5">
+    <w:abstractNumId w:val="4"/>
+  </w:num>
+  <w:num w:numId="6">
     <w:abstractNumId w:val="1"/>
   </w:num>
 </w:numbering>
@@ -1109,6 +1336,7 @@
   <w:style w:type="character" w:default="1" w:styleId="DefaultParagraphFont">
     <w:name w:val="Default Paragraph Font"/>
     <w:uiPriority w:val="1"/>
+    <w:semiHidden/>
     <w:unhideWhenUsed/>
   </w:style>
   <w:style w:type="table" w:default="1" w:styleId="TableNormal">

</xml_diff>

<commit_message>
Added functional requirements and UML diagram
</commit_message>
<xml_diff>
--- a/requirements.docx
+++ b/requirements.docx
@@ -336,13 +336,170 @@
         </w:numPr>
       </w:pPr>
       <w:r>
-        <w:t>Student enters code given by teacher to authenticate attenda</w:t>
+        <w:t>Student enters code given by teacher to authenticate attendance</w:t>
+      </w:r>
+    </w:p>
+    <w:p>
+      <w:pPr>
+        <w:pStyle w:val="ListParagraph"/>
+        <w:numPr>
+          <w:ilvl w:val="1"/>
+          <w:numId w:val="3"/>
+        </w:numPr>
+      </w:pPr>
+      <w:r>
+        <w:t>App enters the attendance into the database</w:t>
+      </w:r>
+    </w:p>
+    <w:p>
+      <w:pPr>
+        <w:pStyle w:val="ListParagraph"/>
+        <w:numPr>
+          <w:ilvl w:val="1"/>
+          <w:numId w:val="3"/>
+        </w:numPr>
+      </w:pPr>
+      <w:r>
+        <w:t>Student can access his or her attendance history (optional)</w:t>
+      </w:r>
+    </w:p>
+    <w:p/>
+    <w:p/>
+    <w:p>
+      <w:pPr>
+        <w:rPr>
+          <w:b/>
+        </w:rPr>
+      </w:pPr>
+      <w:r>
+        <w:t>*</w:t>
+      </w:r>
+      <w:r>
+        <w:rPr>
+          <w:b/>
+        </w:rPr>
+        <w:t>Use Case Diagram – NEXT PAGE</w:t>
       </w:r>
       <w:bookmarkStart w:id="0" w:name="_GoBack"/>
       <w:bookmarkEnd w:id="0"/>
-      <w:r>
-        <w:t>nce</w:t>
-      </w:r>
+    </w:p>
+    <w:p>
+      <w:pPr>
+        <w:pStyle w:val="NormalWeb"/>
+        <w:spacing w:before="0" w:beforeAutospacing="0" w:after="0" w:afterAutospacing="0"/>
+      </w:pPr>
+      <w:r>
+        <w:rPr>
+          <w:rFonts w:ascii="Arial" w:hAnsi="Arial" w:cs="Arial"/>
+          <w:color w:val="000000"/>
+          <w:sz w:val="22"/>
+          <w:szCs w:val="22"/>
+        </w:rPr>
+        <w:t xml:space="preserve">     </w:t>
+      </w:r>
+    </w:p>
+    <w:p>
+      <w:pPr>
+        <w:pStyle w:val="NormalWeb"/>
+        <w:spacing w:before="0" w:beforeAutospacing="0" w:after="0" w:afterAutospacing="0"/>
+      </w:pPr>
+      <w:r>
+        <w:rPr>
+          <w:rFonts w:ascii="Arial" w:hAnsi="Arial" w:cs="Arial"/>
+          <w:color w:val="000000"/>
+          <w:sz w:val="22"/>
+          <w:szCs w:val="22"/>
+        </w:rPr>
+        <w:t xml:space="preserve"> </w:t>
+      </w:r>
+    </w:p>
+    <w:p>
+      <w:pPr>
+        <w:pStyle w:val="Heading1"/>
+        <w:spacing w:before="480" w:after="120"/>
+      </w:pPr>
+      <w:r>
+        <w:rPr>
+          <w:rFonts w:ascii="Arial" w:hAnsi="Arial" w:cs="Arial"/>
+          <w:color w:val="000000"/>
+          <w:sz w:val="46"/>
+          <w:szCs w:val="46"/>
+        </w:rPr>
+        <w:lastRenderedPageBreak/>
+        <w:t>Use Case Diagram</w:t>
+      </w:r>
+    </w:p>
+    <w:p>
+      <w:pPr>
+        <w:pStyle w:val="NormalWeb"/>
+        <w:spacing w:before="0" w:beforeAutospacing="0" w:after="0" w:afterAutospacing="0"/>
+      </w:pPr>
+      <w:r>
+        <w:rPr>
+          <w:rFonts w:ascii="Arial" w:hAnsi="Arial" w:cs="Arial"/>
+          <w:noProof/>
+          <w:color w:val="000000"/>
+          <w:sz w:val="22"/>
+          <w:szCs w:val="22"/>
+        </w:rPr>
+        <w:drawing>
+          <wp:inline distT="0" distB="0" distL="0" distR="0" wp14:anchorId="7441EBE8" wp14:editId="567A54DB">
+            <wp:extent cx="5943600" cy="4381500"/>
+            <wp:effectExtent l="0" t="0" r="0" b="0"/>
+            <wp:docPr id="1" name="Picture 1" descr="https://lh6.googleusercontent.com/n0rdxRRfjqP46SRBOQS9PQZ6OHkj8fgZGIgX1CLWpDUisUbLIoUX3Ydvp0OC26PbuMJWpYagwlXM2MBXn7zFrTUr5n1AJHp4TpPSSnGUixVmg-V60BBTw-PTHc_w5cSGMjZDxgrO"/>
+            <wp:cNvGraphicFramePr>
+              <a:graphicFrameLocks xmlns:a="http://schemas.openxmlformats.org/drawingml/2006/main" noChangeAspect="1"/>
+            </wp:cNvGraphicFramePr>
+            <a:graphic xmlns:a="http://schemas.openxmlformats.org/drawingml/2006/main">
+              <a:graphicData uri="http://schemas.openxmlformats.org/drawingml/2006/picture">
+                <pic:pic xmlns:pic="http://schemas.openxmlformats.org/drawingml/2006/picture">
+                  <pic:nvPicPr>
+                    <pic:cNvPr id="0" name="Picture 1" descr="https://lh6.googleusercontent.com/n0rdxRRfjqP46SRBOQS9PQZ6OHkj8fgZGIgX1CLWpDUisUbLIoUX3Ydvp0OC26PbuMJWpYagwlXM2MBXn7zFrTUr5n1AJHp4TpPSSnGUixVmg-V60BBTw-PTHc_w5cSGMjZDxgrO"/>
+                    <pic:cNvPicPr>
+                      <a:picLocks noChangeAspect="1" noChangeArrowheads="1"/>
+                    </pic:cNvPicPr>
+                  </pic:nvPicPr>
+                  <pic:blipFill>
+                    <a:blip r:embed="rId5" cstate="print">
+                      <a:extLst>
+                        <a:ext uri="{28A0092B-C50C-407E-A947-70E740481C1C}">
+                          <a14:useLocalDpi xmlns:a14="http://schemas.microsoft.com/office/drawing/2010/main" val="0"/>
+                        </a:ext>
+                      </a:extLst>
+                    </a:blip>
+                    <a:srcRect/>
+                    <a:stretch>
+                      <a:fillRect/>
+                    </a:stretch>
+                  </pic:blipFill>
+                  <pic:spPr bwMode="auto">
+                    <a:xfrm>
+                      <a:off x="0" y="0"/>
+                      <a:ext cx="5943600" cy="4381500"/>
+                    </a:xfrm>
+                    <a:prstGeom prst="rect">
+                      <a:avLst/>
+                    </a:prstGeom>
+                    <a:noFill/>
+                    <a:ln>
+                      <a:noFill/>
+                    </a:ln>
+                  </pic:spPr>
+                </pic:pic>
+              </a:graphicData>
+            </a:graphic>
+          </wp:inline>
+        </w:drawing>
+      </w:r>
+    </w:p>
+    <w:p>
+      <w:pPr>
+        <w:pStyle w:val="ListParagraph"/>
+        <w:numPr>
+          <w:ilvl w:val="1"/>
+          <w:numId w:val="3"/>
+        </w:numPr>
+      </w:pPr>
     </w:p>
     <w:sectPr>
       <w:pgSz w:w="12240" w:h="15840"/>
@@ -1729,7 +1886,6 @@
     <w:name w:val="Normal (Web)"/>
     <w:basedOn w:val="Normal"/>
     <w:uiPriority w:val="99"/>
-    <w:semiHidden/>
     <w:unhideWhenUsed/>
     <w:rsid w:val="00F320BB"/>
     <w:pPr>

</xml_diff>

<commit_message>
changed some formatting on the requirements document
</commit_message>
<xml_diff>
--- a/requirements.docx
+++ b/requirements.docx
@@ -175,7 +175,12 @@
         </w:numPr>
       </w:pPr>
       <w:r>
-        <w:t>App allows users to make an account</w:t>
+        <w:t>App allows users to ma</w:t>
+      </w:r>
+      <w:bookmarkStart w:id="0" w:name="_GoBack"/>
+      <w:bookmarkEnd w:id="0"/>
+      <w:r>
+        <w:t>ke an account</w:t>
       </w:r>
     </w:p>
     <w:p>
@@ -380,8 +385,6 @@
         </w:rPr>
         <w:t>Use Case Diagram – NEXT PAGE</w:t>
       </w:r>
-      <w:bookmarkStart w:id="0" w:name="_GoBack"/>
-      <w:bookmarkEnd w:id="0"/>
     </w:p>
     <w:p>
       <w:pPr>
@@ -416,15 +419,8 @@
     <w:p>
       <w:pPr>
         <w:pStyle w:val="Heading1"/>
-        <w:spacing w:before="480" w:after="120"/>
-      </w:pPr>
-      <w:r>
-        <w:rPr>
-          <w:rFonts w:ascii="Arial" w:hAnsi="Arial" w:cs="Arial"/>
-          <w:color w:val="000000"/>
-          <w:sz w:val="46"/>
-          <w:szCs w:val="46"/>
-        </w:rPr>
+      </w:pPr>
+      <w:r>
         <w:lastRenderedPageBreak/>
         <w:t>Use Case Diagram</w:t>
       </w:r>
@@ -495,10 +491,7 @@
     <w:p>
       <w:pPr>
         <w:pStyle w:val="ListParagraph"/>
-        <w:numPr>
-          <w:ilvl w:val="1"/>
-          <w:numId w:val="3"/>
-        </w:numPr>
+        <w:ind w:left="792"/>
       </w:pPr>
     </w:p>
     <w:sectPr>

</xml_diff>